<commit_message>
Added Interface + updated the documentation
</commit_message>
<xml_diff>
--- a/Geotab feedback.docx
+++ b/Geotab feedback.docx
@@ -70,7 +70,17 @@
           <w:szCs w:val="28"/>
           <w:lang w:val="en-US"/>
         </w:rPr>
-        <w:t>Added exception handling to all functions in J</w:t>
+        <w:t xml:space="preserve">Added exception handling to all functions in </w:t>
+      </w:r>
+      <w:proofErr w:type="spellStart"/>
+      <w:r>
+        <w:rPr>
+          <w:rFonts w:ascii="Tw Cen MT" w:hAnsi="Tw Cen MT"/>
+          <w:sz w:val="28"/>
+          <w:szCs w:val="28"/>
+          <w:lang w:val="en-US"/>
+        </w:rPr>
+        <w:t>J</w:t>
       </w:r>
       <w:r>
         <w:rPr>
@@ -88,7 +98,37 @@
           <w:szCs w:val="28"/>
           <w:lang w:val="en-US"/>
         </w:rPr>
-        <w:t xml:space="preserve">onFeed.cs file making HttpClient call </w:t>
+        <w:t>onFeed.cs</w:t>
+      </w:r>
+      <w:proofErr w:type="spellEnd"/>
+      <w:r>
+        <w:rPr>
+          <w:rFonts w:ascii="Tw Cen MT" w:hAnsi="Tw Cen MT"/>
+          <w:sz w:val="28"/>
+          <w:szCs w:val="28"/>
+          <w:lang w:val="en-US"/>
+        </w:rPr>
+        <w:t xml:space="preserve"> file making </w:t>
+      </w:r>
+      <w:proofErr w:type="spellStart"/>
+      <w:r>
+        <w:rPr>
+          <w:rFonts w:ascii="Tw Cen MT" w:hAnsi="Tw Cen MT"/>
+          <w:sz w:val="28"/>
+          <w:szCs w:val="28"/>
+          <w:lang w:val="en-US"/>
+        </w:rPr>
+        <w:t>HttpClient</w:t>
+      </w:r>
+      <w:proofErr w:type="spellEnd"/>
+      <w:r>
+        <w:rPr>
+          <w:rFonts w:ascii="Tw Cen MT" w:hAnsi="Tw Cen MT"/>
+          <w:sz w:val="28"/>
+          <w:szCs w:val="28"/>
+          <w:lang w:val="en-US"/>
+        </w:rPr>
+        <w:t xml:space="preserve"> call </w:t>
       </w:r>
     </w:p>
     <w:p>
@@ -112,8 +152,19 @@
           <w:szCs w:val="28"/>
           <w:lang w:val="en-US"/>
         </w:rPr>
-        <w:t>Added Async function for each API call in JsonFeed.cs</w:t>
-      </w:r>
+        <w:t xml:space="preserve">Added Async function for each API call in </w:t>
+      </w:r>
+      <w:proofErr w:type="spellStart"/>
+      <w:r>
+        <w:rPr>
+          <w:rFonts w:ascii="Tw Cen MT" w:hAnsi="Tw Cen MT"/>
+          <w:sz w:val="28"/>
+          <w:szCs w:val="28"/>
+          <w:lang w:val="en-US"/>
+        </w:rPr>
+        <w:t>JsonFeed.cs</w:t>
+      </w:r>
+      <w:proofErr w:type="spellEnd"/>
     </w:p>
     <w:p>
       <w:pPr>
@@ -136,7 +187,27 @@
           <w:szCs w:val="28"/>
           <w:lang w:val="en-US"/>
         </w:rPr>
-        <w:t>Removed the unused parameter “result” from JsonFeed constructor.</w:t>
+        <w:t xml:space="preserve">Removed the unused parameter “result” from </w:t>
+      </w:r>
+      <w:proofErr w:type="spellStart"/>
+      <w:r>
+        <w:rPr>
+          <w:rFonts w:ascii="Tw Cen MT" w:hAnsi="Tw Cen MT"/>
+          <w:sz w:val="28"/>
+          <w:szCs w:val="28"/>
+          <w:lang w:val="en-US"/>
+        </w:rPr>
+        <w:t>JsonFeed</w:t>
+      </w:r>
+      <w:proofErr w:type="spellEnd"/>
+      <w:r>
+        <w:rPr>
+          <w:rFonts w:ascii="Tw Cen MT" w:hAnsi="Tw Cen MT"/>
+          <w:sz w:val="28"/>
+          <w:szCs w:val="28"/>
+          <w:lang w:val="en-US"/>
+        </w:rPr>
+        <w:t xml:space="preserve"> constructor.</w:t>
       </w:r>
     </w:p>
     <w:p>
@@ -193,7 +264,25 @@
           <w:szCs w:val="28"/>
           <w:lang w:val="en-US"/>
         </w:rPr>
-        <w:t>While fetching the Random joes the number is not considered</w:t>
+        <w:t xml:space="preserve">While fetching the Random joes the number </w:t>
+      </w:r>
+      <w:r>
+        <w:rPr>
+          <w:rFonts w:ascii="Tw Cen MT" w:hAnsi="Tw Cen MT"/>
+          <w:sz w:val="28"/>
+          <w:szCs w:val="28"/>
+          <w:lang w:val="en-US"/>
+        </w:rPr>
+        <w:t>wa</w:t>
+      </w:r>
+      <w:r>
+        <w:rPr>
+          <w:rFonts w:ascii="Tw Cen MT" w:hAnsi="Tw Cen MT"/>
+          <w:sz w:val="28"/>
+          <w:szCs w:val="28"/>
+          <w:lang w:val="en-US"/>
+        </w:rPr>
+        <w:t>s not considered</w:t>
       </w:r>
       <w:r>
         <w:rPr>
@@ -243,14 +332,56 @@
           <w:lang w:val="en-US"/>
         </w:rPr>
       </w:pPr>
-      <w:r>
-        <w:rPr>
-          <w:rFonts w:ascii="Tw Cen MT" w:hAnsi="Tw Cen MT"/>
-          <w:sz w:val="28"/>
-          <w:szCs w:val="28"/>
-          <w:lang w:val="en-US"/>
-        </w:rPr>
-        <w:t xml:space="preserve">ConsolePrinter class ToString() function is returning null. Replaced this function with </w:t>
+      <w:proofErr w:type="spellStart"/>
+      <w:r>
+        <w:rPr>
+          <w:rFonts w:ascii="Tw Cen MT" w:hAnsi="Tw Cen MT"/>
+          <w:sz w:val="28"/>
+          <w:szCs w:val="28"/>
+          <w:lang w:val="en-US"/>
+        </w:rPr>
+        <w:t>ConsolePrinter</w:t>
+      </w:r>
+      <w:proofErr w:type="spellEnd"/>
+      <w:r>
+        <w:rPr>
+          <w:rFonts w:ascii="Tw Cen MT" w:hAnsi="Tw Cen MT"/>
+          <w:sz w:val="28"/>
+          <w:szCs w:val="28"/>
+          <w:lang w:val="en-US"/>
+        </w:rPr>
+        <w:t xml:space="preserve"> class </w:t>
+      </w:r>
+      <w:proofErr w:type="spellStart"/>
+      <w:proofErr w:type="gramStart"/>
+      <w:r>
+        <w:rPr>
+          <w:rFonts w:ascii="Tw Cen MT" w:hAnsi="Tw Cen MT"/>
+          <w:sz w:val="28"/>
+          <w:szCs w:val="28"/>
+          <w:lang w:val="en-US"/>
+        </w:rPr>
+        <w:t>ToString</w:t>
+      </w:r>
+      <w:proofErr w:type="spellEnd"/>
+      <w:r>
+        <w:rPr>
+          <w:rFonts w:ascii="Tw Cen MT" w:hAnsi="Tw Cen MT"/>
+          <w:sz w:val="28"/>
+          <w:szCs w:val="28"/>
+          <w:lang w:val="en-US"/>
+        </w:rPr>
+        <w:t>(</w:t>
+      </w:r>
+      <w:proofErr w:type="gramEnd"/>
+      <w:r>
+        <w:rPr>
+          <w:rFonts w:ascii="Tw Cen MT" w:hAnsi="Tw Cen MT"/>
+          <w:sz w:val="28"/>
+          <w:szCs w:val="28"/>
+          <w:lang w:val="en-US"/>
+        </w:rPr>
+        <w:t xml:space="preserve">) function is returning null. Replaced this function with </w:t>
       </w:r>
       <w:r>
         <w:rPr>
@@ -301,8 +432,29 @@
           <w:szCs w:val="28"/>
           <w:lang w:val="en-US"/>
         </w:rPr>
-        <w:t xml:space="preserve">Moved PrintResults function to </w:t>
-      </w:r>
+        <w:t xml:space="preserve">Moved </w:t>
+      </w:r>
+      <w:proofErr w:type="spellStart"/>
+      <w:r>
+        <w:rPr>
+          <w:rFonts w:ascii="Tw Cen MT" w:hAnsi="Tw Cen MT"/>
+          <w:sz w:val="28"/>
+          <w:szCs w:val="28"/>
+          <w:lang w:val="en-US"/>
+        </w:rPr>
+        <w:t>PrintResults</w:t>
+      </w:r>
+      <w:proofErr w:type="spellEnd"/>
+      <w:r>
+        <w:rPr>
+          <w:rFonts w:ascii="Tw Cen MT" w:hAnsi="Tw Cen MT"/>
+          <w:sz w:val="28"/>
+          <w:szCs w:val="28"/>
+          <w:lang w:val="en-US"/>
+        </w:rPr>
+        <w:t xml:space="preserve"> function to </w:t>
+      </w:r>
+      <w:proofErr w:type="spellStart"/>
       <w:r>
         <w:rPr>
           <w:rFonts w:ascii="Tw Cen MT" w:hAnsi="Tw Cen MT"/>
@@ -312,6 +464,7 @@
         </w:rPr>
         <w:t>ConsolePrinter</w:t>
       </w:r>
+      <w:proofErr w:type="spellEnd"/>
       <w:r>
         <w:rPr>
           <w:rFonts w:ascii="Tw Cen MT" w:hAnsi="Tw Cen MT"/>
@@ -370,8 +523,19 @@
           <w:szCs w:val="28"/>
           <w:lang w:val="en-US"/>
         </w:rPr>
-        <w:t xml:space="preserve"> inside function in Program.cs</w:t>
-      </w:r>
+        <w:t xml:space="preserve"> inside function in </w:t>
+      </w:r>
+      <w:proofErr w:type="spellStart"/>
+      <w:r>
+        <w:rPr>
+          <w:rFonts w:ascii="Tw Cen MT" w:hAnsi="Tw Cen MT"/>
+          <w:sz w:val="28"/>
+          <w:szCs w:val="28"/>
+          <w:lang w:val="en-US"/>
+        </w:rPr>
+        <w:t>Program.cs</w:t>
+      </w:r>
+      <w:proofErr w:type="spellEnd"/>
     </w:p>
     <w:p>
       <w:pPr>
@@ -394,7 +558,27 @@
           <w:szCs w:val="28"/>
           <w:lang w:val="en-US"/>
         </w:rPr>
-        <w:t xml:space="preserve">In Program.cs </w:t>
+        <w:t xml:space="preserve">Noticed that we were getting same categories every time we hit the API. So added the caching in the </w:t>
+      </w:r>
+      <w:proofErr w:type="spellStart"/>
+      <w:r>
+        <w:rPr>
+          <w:rFonts w:ascii="Tw Cen MT" w:hAnsi="Tw Cen MT"/>
+          <w:sz w:val="28"/>
+          <w:szCs w:val="28"/>
+          <w:lang w:val="en-US"/>
+        </w:rPr>
+        <w:t>CNController</w:t>
+      </w:r>
+      <w:proofErr w:type="spellEnd"/>
+      <w:r>
+        <w:rPr>
+          <w:rFonts w:ascii="Tw Cen MT" w:hAnsi="Tw Cen MT"/>
+          <w:sz w:val="28"/>
+          <w:szCs w:val="28"/>
+          <w:lang w:val="en-US"/>
+        </w:rPr>
+        <w:t xml:space="preserve"> class. This would help in speed up the execution after the first call </w:t>
       </w:r>
     </w:p>
     <w:p>
@@ -453,14 +637,25 @@
         </w:rPr>
         <w:t>Removed the first message – “</w:t>
       </w:r>
-      <w:r>
-        <w:rPr>
-          <w:rFonts w:ascii="Tw Cen MT" w:hAnsi="Tw Cen MT"/>
-          <w:sz w:val="28"/>
-          <w:szCs w:val="28"/>
-          <w:lang w:val="en-US"/>
-        </w:rPr>
-        <w:t>Press ? to get instructions.</w:t>
+      <w:proofErr w:type="gramStart"/>
+      <w:r>
+        <w:rPr>
+          <w:rFonts w:ascii="Tw Cen MT" w:hAnsi="Tw Cen MT"/>
+          <w:sz w:val="28"/>
+          <w:szCs w:val="28"/>
+          <w:lang w:val="en-US"/>
+        </w:rPr>
+        <w:t>Press ?</w:t>
+      </w:r>
+      <w:proofErr w:type="gramEnd"/>
+      <w:r>
+        <w:rPr>
+          <w:rFonts w:ascii="Tw Cen MT" w:hAnsi="Tw Cen MT"/>
+          <w:sz w:val="28"/>
+          <w:szCs w:val="28"/>
+          <w:lang w:val="en-US"/>
+        </w:rPr>
+        <w:t xml:space="preserve"> to get instructions.</w:t>
       </w:r>
       <w:r>
         <w:rPr>
@@ -496,16 +691,16 @@
           <w:szCs w:val="28"/>
           <w:lang w:val="en-US"/>
         </w:rPr>
-        <w:t>must</w:t>
-      </w:r>
-      <w:r>
-        <w:rPr>
-          <w:rFonts w:ascii="Tw Cen MT" w:hAnsi="Tw Cen MT"/>
-          <w:sz w:val="28"/>
-          <w:szCs w:val="28"/>
-          <w:lang w:val="en-US"/>
-        </w:rPr>
-        <w:t xml:space="preserve"> be performed by the user. </w:t>
+        <w:t xml:space="preserve">user must </w:t>
+      </w:r>
+      <w:r>
+        <w:rPr>
+          <w:rFonts w:ascii="Tw Cen MT" w:hAnsi="Tw Cen MT"/>
+          <w:sz w:val="28"/>
+          <w:szCs w:val="28"/>
+          <w:lang w:val="en-US"/>
+        </w:rPr>
+        <w:t xml:space="preserve">perform. </w:t>
       </w:r>
     </w:p>
     <w:p>
@@ -718,10 +913,26 @@
     <w:p>
       <w:pPr>
         <w:pStyle w:val="ListParagraph"/>
-        <w:numPr>
-          <w:ilvl w:val="0"/>
-          <w:numId w:val="2"/>
-        </w:numPr>
+        <w:rPr>
+          <w:rFonts w:ascii="Tw Cen MT" w:hAnsi="Tw Cen MT"/>
+          <w:sz w:val="28"/>
+          <w:szCs w:val="28"/>
+          <w:lang w:val="en-US"/>
+        </w:rPr>
+      </w:pPr>
+    </w:p>
+    <w:p>
+      <w:pPr>
+        <w:rPr>
+          <w:rFonts w:ascii="Tw Cen MT" w:hAnsi="Tw Cen MT"/>
+          <w:sz w:val="28"/>
+          <w:szCs w:val="28"/>
+          <w:lang w:val="en-US"/>
+        </w:rPr>
+      </w:pPr>
+    </w:p>
+    <w:p>
+      <w:pPr>
         <w:rPr>
           <w:rFonts w:ascii="Tw Cen MT" w:hAnsi="Tw Cen MT"/>
           <w:b/>
@@ -731,19 +942,7 @@
           <w:lang w:val="en-US"/>
         </w:rPr>
       </w:pPr>
-    </w:p>
-    <w:p>
-      <w:pPr>
-        <w:rPr>
-          <w:rFonts w:ascii="Tw Cen MT" w:hAnsi="Tw Cen MT"/>
-          <w:sz w:val="28"/>
-          <w:szCs w:val="28"/>
-          <w:lang w:val="en-US"/>
-        </w:rPr>
-      </w:pPr>
-    </w:p>
-    <w:p>
-      <w:pPr>
+      <w:r>
         <w:rPr>
           <w:rFonts w:ascii="Tw Cen MT" w:hAnsi="Tw Cen MT"/>
           <w:b/>
@@ -752,16 +951,7 @@
           <w:szCs w:val="28"/>
           <w:lang w:val="en-US"/>
         </w:rPr>
-      </w:pPr>
-      <w:r>
-        <w:rPr>
-          <w:rFonts w:ascii="Tw Cen MT" w:hAnsi="Tw Cen MT"/>
-          <w:b/>
-          <w:bCs/>
-          <w:sz w:val="28"/>
-          <w:szCs w:val="28"/>
-          <w:lang w:val="en-US"/>
-        </w:rPr>
+        <w:lastRenderedPageBreak/>
         <w:t xml:space="preserve">Validations </w:t>
       </w:r>
     </w:p>
@@ -786,7 +976,6 @@
           <w:szCs w:val="28"/>
           <w:lang w:val="en-US"/>
         </w:rPr>
-        <w:lastRenderedPageBreak/>
         <w:t>While accepting input from user for number of jokes, the input is validated for correct number in range</w:t>
       </w:r>
     </w:p>
@@ -863,7 +1052,26 @@
           <w:szCs w:val="28"/>
           <w:lang w:val="en-US"/>
         </w:rPr>
-        <w:t xml:space="preserve">Changed the code architecture to have separation. Decoupled the code into different classes each having specialized responsibilities. Following is the description for different classes </w:t>
+        <w:t xml:space="preserve">Changed the code architecture to have separation. Decoupled the code into different classes each having specialized responsibilities. </w:t>
+      </w:r>
+    </w:p>
+    <w:p>
+      <w:pPr>
+        <w:rPr>
+          <w:rFonts w:ascii="Tw Cen MT" w:hAnsi="Tw Cen MT"/>
+          <w:sz w:val="28"/>
+          <w:szCs w:val="28"/>
+          <w:lang w:val="en-US"/>
+        </w:rPr>
+      </w:pPr>
+      <w:r>
+        <w:rPr>
+          <w:rFonts w:ascii="Tw Cen MT" w:hAnsi="Tw Cen MT"/>
+          <w:sz w:val="28"/>
+          <w:szCs w:val="28"/>
+          <w:lang w:val="en-US"/>
+        </w:rPr>
+        <w:t xml:space="preserve">Following is the description for different classes </w:t>
       </w:r>
     </w:p>
     <w:p>
@@ -880,14 +1088,25 @@
           <w:lang w:val="en-US"/>
         </w:rPr>
       </w:pPr>
-      <w:r>
-        <w:rPr>
-          <w:rFonts w:ascii="Tw Cen MT" w:hAnsi="Tw Cen MT"/>
-          <w:sz w:val="28"/>
-          <w:szCs w:val="28"/>
-          <w:lang w:val="en-US"/>
-        </w:rPr>
-        <w:t>Program.cs – Handling user inputs</w:t>
+      <w:proofErr w:type="spellStart"/>
+      <w:r>
+        <w:rPr>
+          <w:rFonts w:ascii="Tw Cen MT" w:hAnsi="Tw Cen MT"/>
+          <w:sz w:val="28"/>
+          <w:szCs w:val="28"/>
+          <w:lang w:val="en-US"/>
+        </w:rPr>
+        <w:t>Program.cs</w:t>
+      </w:r>
+      <w:proofErr w:type="spellEnd"/>
+      <w:r>
+        <w:rPr>
+          <w:rFonts w:ascii="Tw Cen MT" w:hAnsi="Tw Cen MT"/>
+          <w:sz w:val="28"/>
+          <w:szCs w:val="28"/>
+          <w:lang w:val="en-US"/>
+        </w:rPr>
+        <w:t xml:space="preserve"> – Handling user inputs</w:t>
       </w:r>
       <w:r>
         <w:rPr>
@@ -913,14 +1132,25 @@
           <w:lang w:val="en-US"/>
         </w:rPr>
       </w:pPr>
-      <w:r>
-        <w:rPr>
-          <w:rFonts w:ascii="Tw Cen MT" w:hAnsi="Tw Cen MT"/>
-          <w:sz w:val="28"/>
-          <w:szCs w:val="28"/>
-          <w:lang w:val="en-US"/>
-        </w:rPr>
-        <w:t>ConsolePrinter.cs – This class has responsibility to print on the console</w:t>
+      <w:proofErr w:type="spellStart"/>
+      <w:r>
+        <w:rPr>
+          <w:rFonts w:ascii="Tw Cen MT" w:hAnsi="Tw Cen MT"/>
+          <w:sz w:val="28"/>
+          <w:szCs w:val="28"/>
+          <w:lang w:val="en-US"/>
+        </w:rPr>
+        <w:t>ConsolePrinter.cs</w:t>
+      </w:r>
+      <w:proofErr w:type="spellEnd"/>
+      <w:r>
+        <w:rPr>
+          <w:rFonts w:ascii="Tw Cen MT" w:hAnsi="Tw Cen MT"/>
+          <w:sz w:val="28"/>
+          <w:szCs w:val="28"/>
+          <w:lang w:val="en-US"/>
+        </w:rPr>
+        <w:t xml:space="preserve"> – This class has responsibility to print on the console</w:t>
       </w:r>
       <w:r>
         <w:rPr>
@@ -946,6 +1176,7 @@
           <w:lang w:val="en-US"/>
         </w:rPr>
       </w:pPr>
+      <w:proofErr w:type="spellStart"/>
       <w:r>
         <w:rPr>
           <w:rFonts w:ascii="Tw Cen MT" w:hAnsi="Tw Cen MT"/>
@@ -955,6 +1186,7 @@
         </w:rPr>
         <w:t>CNController.cs</w:t>
       </w:r>
+      <w:proofErr w:type="spellEnd"/>
       <w:r>
         <w:rPr>
           <w:rFonts w:ascii="Tw Cen MT" w:hAnsi="Tw Cen MT"/>
@@ -979,6 +1211,7 @@
           <w:lang w:val="en-US"/>
         </w:rPr>
       </w:pPr>
+      <w:proofErr w:type="spellStart"/>
       <w:r>
         <w:rPr>
           <w:rFonts w:ascii="Tw Cen MT" w:hAnsi="Tw Cen MT"/>
@@ -988,6 +1221,7 @@
         </w:rPr>
         <w:t>JsonFeed.cs</w:t>
       </w:r>
+      <w:proofErr w:type="spellEnd"/>
       <w:r>
         <w:rPr>
           <w:rFonts w:ascii="Tw Cen MT" w:hAnsi="Tw Cen MT"/>

</xml_diff>